<commit_message>
Nova versão do OrganizationBRIPS.
Nova versão do OrganizationBRIPS.
</commit_message>
<xml_diff>
--- a/Entregaveis/Templates/ElementoNarrativoPerfis/OrganizationBRIPS_narrativo.docx
+++ b/Entregaveis/Templates/ElementoNarrativoPerfis/OrganizationBRIPS_narrativo.docx
@@ -49,24 +49,6 @@
         </w:rPr>
         <w:t xml:space="preserve">: </w:t>
       </w:r>
-      <w:proofErr w:type="spellStart"/>
-      <w:r>
-        <w:rPr>
-          <w:rFonts w:asciiTheme="majorHAnsi" w:hAnsiTheme="majorHAnsi" w:cstheme="majorHAnsi"/>
-          <w:b/>
-          <w:bCs/>
-        </w:rPr>
-        <w:t>Organization</w:t>
-      </w:r>
-      <w:r>
-        <w:rPr>
-          <w:rFonts w:asciiTheme="majorHAnsi" w:hAnsiTheme="majorHAnsi" w:cstheme="majorHAnsi"/>
-          <w:b/>
-          <w:bCs/>
-        </w:rPr>
-        <w:t>BRIPS</w:t>
-      </w:r>
-      <w:proofErr w:type="spellEnd"/>
     </w:p>
     <w:tbl>
       <w:tblPr>
@@ -420,6 +402,22 @@
         </w:rPr>
         <w:t xml:space="preserve"> um procedimento.</w:t>
       </w:r>
+      <w:r>
+        <w:rPr>
+          <w:rFonts w:asciiTheme="majorHAnsi" w:hAnsiTheme="majorHAnsi" w:cstheme="majorHAnsi"/>
+          <w:sz w:val="20"/>
+          <w:szCs w:val="20"/>
+        </w:rPr>
+        <w:t xml:space="preserve"> Trata-se de u</w:t>
+      </w:r>
+      <w:r>
+        <w:rPr>
+          <w:rFonts w:asciiTheme="majorHAnsi" w:hAnsiTheme="majorHAnsi" w:cstheme="majorHAnsi"/>
+          <w:sz w:val="20"/>
+          <w:szCs w:val="20"/>
+        </w:rPr>
+        <w:t>m agrupamento formal ou informalmente reconhecido de pessoas ou organizações com o propósito de alcançar alguma forma de ação coletiva. Inclui empresas, instituições, corporações, departamentos, grupos comunitários, grupos de práticas de saúde, pagador/segurador, etc.​</w:t>
+      </w:r>
     </w:p>
     <w:p>
       <w:pPr>
@@ -682,6 +680,38 @@
         </w:rPr>
         <w:t>os códigos dos procedimentos realizados.</w:t>
       </w:r>
+      <w:r>
+        <w:rPr>
+          <w:rFonts w:asciiTheme="majorHAnsi" w:hAnsiTheme="majorHAnsi" w:cstheme="majorHAnsi"/>
+          <w:sz w:val="20"/>
+          <w:szCs w:val="20"/>
+        </w:rPr>
+        <w:t xml:space="preserve"> A organização ou </w:t>
+      </w:r>
+      <w:r>
+        <w:rPr>
+          <w:rFonts w:asciiTheme="majorHAnsi" w:hAnsiTheme="majorHAnsi" w:cstheme="majorHAnsi"/>
+          <w:sz w:val="20"/>
+          <w:szCs w:val="20"/>
+        </w:rPr>
+        <w:t>estabelecimento de saúde é uma unidade ou entidade que realiza a execução de serviços médicos e de saúde em conformidade com planos de saúde privados ou seguros de saúde complementar. Esses estabelecimentos, que podem incluir hospitais, clínicas, laboratórios e consultórios médicos, oferecem uma ampla gama de procedimentos e tratamentos médicos aos beneficiários dos planos de saúde suplementar.</w:t>
+      </w:r>
+      <w:r>
+        <w:rPr>
+          <w:rFonts w:asciiTheme="majorHAnsi" w:hAnsiTheme="majorHAnsi" w:cstheme="majorHAnsi"/>
+          <w:sz w:val="20"/>
+          <w:szCs w:val="20"/>
+        </w:rPr>
+        <w:t xml:space="preserve"> </w:t>
+      </w:r>
+      <w:r>
+        <w:rPr>
+          <w:rFonts w:asciiTheme="majorHAnsi" w:hAnsiTheme="majorHAnsi" w:cstheme="majorHAnsi"/>
+          <w:sz w:val="20"/>
+          <w:szCs w:val="20"/>
+        </w:rPr>
+        <w:t>Eles desempenham um papel essencial no sistema de saúde suplementar ao fornecer serviços médicos necessários para diagnóstico, tratamento e cuidados de saúde, trabalhando em colaboração com as operadoras de planos de saúde para garantir uma cobertura eficaz e de qualidade aos pacientes.</w:t>
+      </w:r>
     </w:p>
     <w:p>
       <w:pPr>
@@ -706,13 +736,15 @@
         <w:jc w:val="both"/>
         <w:rPr>
           <w:rFonts w:asciiTheme="majorHAnsi" w:hAnsiTheme="majorHAnsi" w:cstheme="majorHAnsi"/>
-        </w:rPr>
-      </w:pPr>
-      <w:r>
-        <w:rPr>
-          <w:rFonts w:asciiTheme="majorHAnsi" w:hAnsiTheme="majorHAnsi" w:cstheme="majorHAnsi"/>
-        </w:rPr>
-        <w:t>Os identificadores presentes neste perfil dizem respeito à Organização apenas.</w:t>
+          <w:b/>
+          <w:bCs/>
+        </w:rPr>
+      </w:pPr>
+      <w:r>
+        <w:rPr>
+          <w:rFonts w:asciiTheme="majorHAnsi" w:hAnsiTheme="majorHAnsi" w:cstheme="majorHAnsi"/>
+        </w:rPr>
+        <w:t>O Estabelecimento de Saúde deve possuir minimamente de forma optativa um identificador que pode ser o Cadastro Nacional Pessoa Jurídica (CNPJ) ou o Cadastro de Pessoa Física (CPF). Também deve ser informado o CNES, caso o prestador executante não tenha ainda o código do CNES, deve ser informado "9999999". Essa estrutura está em conformidade os modelos de informação de guias, referentes a mensagem Operadora-ANS do Componente de Conteúdo e Estrutura do Padrão TISS.​</w:t>
       </w:r>
     </w:p>
     <w:p>

</xml_diff>